<commit_message>
Observer, State, Proxy, Singleton Patterns Used
</commit_message>
<xml_diff>
--- a/z.Final Report.docx
+++ b/z.Final Report.docx
@@ -1,6 +1,6 @@
 
 <file path=word/document.xml><?xml version="1.0" encoding="utf-8"?>
-<w:document xmlns:wpc="http://schemas.microsoft.com/office/word/2010/wordprocessingCanvas" xmlns:mc="http://schemas.openxmlformats.org/markup-compatibility/2006" xmlns:o="urn:schemas-microsoft-com:office:office" xmlns:r="http://schemas.openxmlformats.org/officeDocument/2006/relationships" xmlns:m="http://schemas.openxmlformats.org/officeDocument/2006/math" xmlns:v="urn:schemas-microsoft-com:vml" xmlns:wp14="http://schemas.microsoft.com/office/word/2010/wordprocessingDrawing" xmlns:wp="http://schemas.openxmlformats.org/drawingml/2006/wordprocessingDrawing" xmlns:w10="urn:schemas-microsoft-com:office:word" xmlns:w="http://schemas.openxmlformats.org/wordprocessingml/2006/main" xmlns:w14="http://schemas.microsoft.com/office/word/2010/wordml" xmlns:w15="http://schemas.microsoft.com/office/word/2012/wordml" xmlns:wpg="http://schemas.microsoft.com/office/word/2010/wordprocessingGroup" xmlns:wpi="http://schemas.microsoft.com/office/word/2010/wordprocessingInk" xmlns:wne="http://schemas.microsoft.com/office/word/2006/wordml" xmlns:wps="http://schemas.microsoft.com/office/word/2010/wordprocessingShape" mc:Ignorable="w14 w15 wp14">
+<w:document xmlns:wpc="http://schemas.microsoft.com/office/word/2010/wordprocessingCanvas" xmlns:cx="http://schemas.microsoft.com/office/drawing/2014/chartex" xmlns:cx1="http://schemas.microsoft.com/office/drawing/2015/9/8/chartex" xmlns:cx2="http://schemas.microsoft.com/office/drawing/2015/10/21/chartex" xmlns:cx3="http://schemas.microsoft.com/office/drawing/2016/5/9/chartex" xmlns:cx4="http://schemas.microsoft.com/office/drawing/2016/5/10/chartex" xmlns:cx5="http://schemas.microsoft.com/office/drawing/2016/5/11/chartex" xmlns:cx6="http://schemas.microsoft.com/office/drawing/2016/5/12/chartex" xmlns:cx7="http://schemas.microsoft.com/office/drawing/2016/5/13/chartex" xmlns:cx8="http://schemas.microsoft.com/office/drawing/2016/5/14/chartex" xmlns:mc="http://schemas.openxmlformats.org/markup-compatibility/2006" xmlns:aink="http://schemas.microsoft.com/office/drawing/2016/ink" xmlns:am3d="http://schemas.microsoft.com/office/drawing/2017/model3d" xmlns:o="urn:schemas-microsoft-com:office:office" xmlns:r="http://schemas.openxmlformats.org/officeDocument/2006/relationships" xmlns:m="http://schemas.openxmlformats.org/officeDocument/2006/math" xmlns:v="urn:schemas-microsoft-com:vml" xmlns:wp14="http://schemas.microsoft.com/office/word/2010/wordprocessingDrawing" xmlns:wp="http://schemas.openxmlformats.org/drawingml/2006/wordprocessingDrawing" xmlns:w10="urn:schemas-microsoft-com:office:word" xmlns:w="http://schemas.openxmlformats.org/wordprocessingml/2006/main" xmlns:w14="http://schemas.microsoft.com/office/word/2010/wordml" xmlns:w15="http://schemas.microsoft.com/office/word/2012/wordml" xmlns:w16cid="http://schemas.microsoft.com/office/word/2016/wordml/cid" xmlns:w16se="http://schemas.microsoft.com/office/word/2015/wordml/symex" xmlns:wpg="http://schemas.microsoft.com/office/word/2010/wordprocessingGroup" xmlns:wpi="http://schemas.microsoft.com/office/word/2010/wordprocessingInk" xmlns:wne="http://schemas.microsoft.com/office/word/2006/wordml" xmlns:wps="http://schemas.microsoft.com/office/word/2010/wordprocessingShape" mc:Ignorable="w14 w15 w16se w16cid wp14">
   <w:body>
     <w:sdt>
       <w:sdtPr>
@@ -10,6 +10,7 @@
           <w:docPartUnique/>
         </w:docPartObj>
       </w:sdtPr>
+      <w:sdtEndPr/>
       <w:sdtContent>
         <w:p>
           <w:r>
@@ -19,7 +20,7 @@
             <mc:AlternateContent>
               <mc:Choice Requires="wpg">
                 <w:drawing>
-                  <wp:anchor distT="0" distB="0" distL="114300" distR="114300" simplePos="0" relativeHeight="251662336" behindDoc="0" locked="0" layoutInCell="1" allowOverlap="1">
+                  <wp:anchor distT="0" distB="0" distL="114300" distR="114300" simplePos="0" relativeHeight="251662336" behindDoc="0" locked="0" layoutInCell="1" allowOverlap="1" wp14:anchorId="20B0C7A3" wp14:editId="38E771FC">
                     <wp:simplePos x="0" y="0"/>
                     <wp:positionH relativeFrom="page">
                       <wp:align>center</wp:align>
@@ -287,7 +288,7 @@
             <mc:AlternateContent>
               <mc:Choice Requires="wps">
                 <w:drawing>
-                  <wp:anchor distT="0" distB="0" distL="114300" distR="114300" simplePos="0" relativeHeight="251659264" behindDoc="0" locked="0" layoutInCell="1" allowOverlap="1">
+                  <wp:anchor distT="0" distB="0" distL="114300" distR="114300" simplePos="0" relativeHeight="251659264" behindDoc="0" locked="0" layoutInCell="1" allowOverlap="1" wp14:anchorId="220CAC1D" wp14:editId="5B3386A9">
                     <wp:simplePos x="0" y="0"/>
                     <wp:positionH relativeFrom="page">
                       <wp:align>center</wp:align>
@@ -407,6 +408,7 @@
                                     <w:dataBinding w:prefixMappings="xmlns:ns0='http://purl.org/dc/elements/1.1/' xmlns:ns1='http://schemas.openxmlformats.org/package/2006/metadata/core-properties' " w:xpath="/ns1:coreProperties[1]/ns0:subject[1]" w:storeItemID="{6C3C8BC8-F283-45AE-878A-BAB7291924A1}"/>
                                     <w:text/>
                                   </w:sdtPr>
+                                  <w:sdtEndPr/>
                                   <w:sdtContent>
                                     <w:r>
                                       <w:rPr>
@@ -418,14 +420,6 @@
                                     </w:r>
                                   </w:sdtContent>
                                 </w:sdt>
-                                <w:r>
-                                  <w:rPr>
-                                    <w:color w:val="404040" w:themeColor="text1" w:themeTint="BF"/>
-                                    <w:sz w:val="36"/>
-                                    <w:szCs w:val="36"/>
-                                  </w:rPr>
-                                  <w:t xml:space="preserve"> – BESE 8B</w:t>
-                                </w:r>
                               </w:p>
                             </w:txbxContent>
                           </wps:txbx>
@@ -449,7 +443,7 @@
               </mc:Choice>
               <mc:Fallback>
                 <w:pict>
-                  <v:shapetype id="_x0000_t202" coordsize="21600,21600" o:spt="202" path="m,l,21600r21600,l21600,xe">
+                  <v:shapetype w14:anchorId="220CAC1D" id="_x0000_t202" coordsize="21600,21600" o:spt="202" path="m,l,21600r21600,l21600,xe">
                     <v:stroke joinstyle="miter"/>
                     <v:path gradientshapeok="t" o:connecttype="rect"/>
                   </v:shapetype>
@@ -520,6 +514,7 @@
                               <w:dataBinding w:prefixMappings="xmlns:ns0='http://purl.org/dc/elements/1.1/' xmlns:ns1='http://schemas.openxmlformats.org/package/2006/metadata/core-properties' " w:xpath="/ns1:coreProperties[1]/ns0:subject[1]" w:storeItemID="{6C3C8BC8-F283-45AE-878A-BAB7291924A1}"/>
                               <w:text/>
                             </w:sdtPr>
+                            <w:sdtEndPr/>
                             <w:sdtContent>
                               <w:r>
                                 <w:rPr>
@@ -531,14 +526,6 @@
                               </w:r>
                             </w:sdtContent>
                           </w:sdt>
-                          <w:r>
-                            <w:rPr>
-                              <w:color w:val="404040" w:themeColor="text1" w:themeTint="BF"/>
-                              <w:sz w:val="36"/>
-                              <w:szCs w:val="36"/>
-                            </w:rPr>
-                            <w:t xml:space="preserve"> – BESE 8B</w:t>
-                          </w:r>
                         </w:p>
                       </w:txbxContent>
                     </v:textbox>
@@ -557,7 +544,7 @@
             <mc:AlternateContent>
               <mc:Choice Requires="wps">
                 <w:drawing>
-                  <wp:anchor distT="0" distB="0" distL="114300" distR="114300" simplePos="0" relativeHeight="251660288" behindDoc="0" locked="0" layoutInCell="1" allowOverlap="1">
+                  <wp:anchor distT="0" distB="0" distL="114300" distR="114300" simplePos="0" relativeHeight="251660288" behindDoc="0" locked="0" layoutInCell="1" allowOverlap="1" wp14:anchorId="62C1EF16" wp14:editId="44FE1C33">
                     <wp:simplePos x="0" y="0"/>
                     <wp:positionH relativeFrom="page">
                       <wp:posOffset>92710</wp:posOffset>
@@ -615,144 +602,6 @@
                                     <w:szCs w:val="28"/>
                                   </w:rPr>
                                 </w:pPr>
-                                <w:proofErr w:type="spellStart"/>
-                                <w:r>
-                                  <w:rPr>
-                                    <w:b/>
-                                    <w:color w:val="595959" w:themeColor="text1" w:themeTint="A6"/>
-                                    <w:sz w:val="36"/>
-                                    <w:szCs w:val="28"/>
-                                  </w:rPr>
-                                  <w:t>Takreem</w:t>
-                                </w:r>
-                                <w:proofErr w:type="spellEnd"/>
-                                <w:r>
-                                  <w:rPr>
-                                    <w:b/>
-                                    <w:color w:val="595959" w:themeColor="text1" w:themeTint="A6"/>
-                                    <w:sz w:val="36"/>
-                                    <w:szCs w:val="28"/>
-                                  </w:rPr>
-                                  <w:t xml:space="preserve"> Masood – 208720</w:t>
-                                </w:r>
-                              </w:p>
-                              <w:p>
-                                <w:pPr>
-                                  <w:pStyle w:val="NoSpacing"/>
-                                  <w:jc w:val="right"/>
-                                  <w:rPr>
-                                    <w:b/>
-                                    <w:color w:val="595959" w:themeColor="text1" w:themeTint="A6"/>
-                                    <w:sz w:val="36"/>
-                                    <w:szCs w:val="28"/>
-                                  </w:rPr>
-                                </w:pPr>
-                                <w:proofErr w:type="spellStart"/>
-                                <w:r>
-                                  <w:rPr>
-                                    <w:b/>
-                                    <w:color w:val="595959" w:themeColor="text1" w:themeTint="A6"/>
-                                    <w:sz w:val="36"/>
-                                    <w:szCs w:val="28"/>
-                                  </w:rPr>
-                                  <w:t>Rabeya</w:t>
-                                </w:r>
-                                <w:proofErr w:type="spellEnd"/>
-                                <w:r>
-                                  <w:rPr>
-                                    <w:b/>
-                                    <w:color w:val="595959" w:themeColor="text1" w:themeTint="A6"/>
-                                    <w:sz w:val="36"/>
-                                    <w:szCs w:val="28"/>
-                                  </w:rPr>
-                                  <w:t xml:space="preserve"> Noor – 217640</w:t>
-                                </w:r>
-                              </w:p>
-                              <w:p>
-                                <w:pPr>
-                                  <w:pStyle w:val="NoSpacing"/>
-                                  <w:jc w:val="right"/>
-                                  <w:rPr>
-                                    <w:b/>
-                                    <w:color w:val="595959" w:themeColor="text1" w:themeTint="A6"/>
-                                    <w:sz w:val="36"/>
-                                    <w:szCs w:val="28"/>
-                                  </w:rPr>
-                                </w:pPr>
-                                <w:r>
-                                  <w:rPr>
-                                    <w:b/>
-                                    <w:color w:val="595959" w:themeColor="text1" w:themeTint="A6"/>
-                                    <w:sz w:val="36"/>
-                                    <w:szCs w:val="28"/>
-                                  </w:rPr>
-                                  <w:t xml:space="preserve">Sami </w:t>
-                                </w:r>
-                                <w:proofErr w:type="spellStart"/>
-                                <w:r>
-                                  <w:rPr>
-                                    <w:b/>
-                                    <w:color w:val="595959" w:themeColor="text1" w:themeTint="A6"/>
-                                    <w:sz w:val="36"/>
-                                    <w:szCs w:val="28"/>
-                                  </w:rPr>
-                                  <w:t>Mansoor</w:t>
-                                </w:r>
-                                <w:proofErr w:type="spellEnd"/>
-                                <w:r>
-                                  <w:rPr>
-                                    <w:b/>
-                                    <w:color w:val="595959" w:themeColor="text1" w:themeTint="A6"/>
-                                    <w:sz w:val="36"/>
-                                    <w:szCs w:val="28"/>
-                                  </w:rPr>
-                                  <w:t xml:space="preserve"> </w:t>
-                                </w:r>
-                                <w:proofErr w:type="spellStart"/>
-                                <w:r>
-                                  <w:rPr>
-                                    <w:b/>
-                                    <w:color w:val="595959" w:themeColor="text1" w:themeTint="A6"/>
-                                    <w:sz w:val="36"/>
-                                    <w:szCs w:val="28"/>
-                                  </w:rPr>
-                                  <w:t>Alavi</w:t>
-                                </w:r>
-                                <w:proofErr w:type="spellEnd"/>
-                                <w:r>
-                                  <w:rPr>
-                                    <w:b/>
-                                    <w:color w:val="595959" w:themeColor="text1" w:themeTint="A6"/>
-                                    <w:sz w:val="36"/>
-                                    <w:szCs w:val="28"/>
-                                  </w:rPr>
-                                  <w:t xml:space="preserve"> - 209433</w:t>
-                                </w:r>
-                                <w:sdt>
-                                  <w:sdtPr>
-                                    <w:rPr>
-                                      <w:b/>
-                                      <w:color w:val="595959" w:themeColor="text1" w:themeTint="A6"/>
-                                      <w:szCs w:val="18"/>
-                                    </w:rPr>
-                                    <w:alias w:val="Email"/>
-                                    <w:tag w:val="Email"/>
-                                    <w:id w:val="-1655822059"/>
-                                    <w:showingPlcHdr/>
-                                    <w:dataBinding w:prefixMappings="xmlns:ns0='http://schemas.microsoft.com/office/2006/coverPageProps' " w:xpath="/ns0:CoverPageProperties[1]/ns0:CompanyEmail[1]" w:storeItemID="{55AF091B-3C7A-41E3-B477-F2FDAA23CFDA}"/>
-                                    <w:text/>
-                                  </w:sdtPr>
-                                  <w:sdtContent>
-                                    <w:r>
-                                      <w:rPr>
-                                        <w:b/>
-                                        <w:color w:val="595959" w:themeColor="text1" w:themeTint="A6"/>
-                                        <w:szCs w:val="18"/>
-                                      </w:rPr>
-                                      <w:t xml:space="preserve">     </w:t>
-                                    </w:r>
-                                  </w:sdtContent>
-                                </w:sdt>
                               </w:p>
                             </w:txbxContent>
                           </wps:txbx>
@@ -776,7 +625,7 @@
               </mc:Choice>
               <mc:Fallback>
                 <w:pict>
-                  <v:shape id="Text Box 152" o:spid="_x0000_s1027" type="#_x0000_t202" style="position:absolute;margin-left:7.3pt;margin-top:496.65pt;width:8in;height:105.3pt;z-index:251660288;visibility:visible;mso-wrap-style:square;mso-width-percent:941;mso-height-percent:0;mso-wrap-distance-left:9pt;mso-wrap-distance-top:0;mso-wrap-distance-right:9pt;mso-wrap-distance-bottom:0;mso-position-horizontal:absolute;mso-position-horizontal-relative:page;mso-position-vertical:absolute;mso-position-vertical-relative:margin;mso-width-percent:941;mso-height-percent:0;mso-width-relative:page;mso-height-relative:page;v-text-anchor:bottom" o:gfxdata="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" filled="f" stroked="f" strokeweight=".5pt">
+                  <v:shape w14:anchorId="62C1EF16" id="Text Box 152" o:spid="_x0000_s1027" type="#_x0000_t202" style="position:absolute;margin-left:7.3pt;margin-top:496.65pt;width:8in;height:105.3pt;z-index:251660288;visibility:visible;mso-wrap-style:square;mso-width-percent:941;mso-height-percent:0;mso-wrap-distance-left:9pt;mso-wrap-distance-top:0;mso-wrap-distance-right:9pt;mso-wrap-distance-bottom:0;mso-position-horizontal:absolute;mso-position-horizontal-relative:page;mso-position-vertical:absolute;mso-position-vertical-relative:margin;mso-width-percent:941;mso-height-percent:0;mso-width-relative:page;mso-height-relative:page;v-text-anchor:bottom" o:gfxdata="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" filled="f" stroked="f" strokeweight=".5pt">
                     <v:textbox inset="126pt,0,54pt,0">
                       <w:txbxContent>
                         <w:p>
@@ -790,144 +639,6 @@
                               <w:szCs w:val="28"/>
                             </w:rPr>
                           </w:pPr>
-                          <w:proofErr w:type="spellStart"/>
-                          <w:r>
-                            <w:rPr>
-                              <w:b/>
-                              <w:color w:val="595959" w:themeColor="text1" w:themeTint="A6"/>
-                              <w:sz w:val="36"/>
-                              <w:szCs w:val="28"/>
-                            </w:rPr>
-                            <w:t>Takreem</w:t>
-                          </w:r>
-                          <w:proofErr w:type="spellEnd"/>
-                          <w:r>
-                            <w:rPr>
-                              <w:b/>
-                              <w:color w:val="595959" w:themeColor="text1" w:themeTint="A6"/>
-                              <w:sz w:val="36"/>
-                              <w:szCs w:val="28"/>
-                            </w:rPr>
-                            <w:t xml:space="preserve"> Masood – 208720</w:t>
-                          </w:r>
-                        </w:p>
-                        <w:p>
-                          <w:pPr>
-                            <w:pStyle w:val="NoSpacing"/>
-                            <w:jc w:val="right"/>
-                            <w:rPr>
-                              <w:b/>
-                              <w:color w:val="595959" w:themeColor="text1" w:themeTint="A6"/>
-                              <w:sz w:val="36"/>
-                              <w:szCs w:val="28"/>
-                            </w:rPr>
-                          </w:pPr>
-                          <w:proofErr w:type="spellStart"/>
-                          <w:r>
-                            <w:rPr>
-                              <w:b/>
-                              <w:color w:val="595959" w:themeColor="text1" w:themeTint="A6"/>
-                              <w:sz w:val="36"/>
-                              <w:szCs w:val="28"/>
-                            </w:rPr>
-                            <w:t>Rabeya</w:t>
-                          </w:r>
-                          <w:proofErr w:type="spellEnd"/>
-                          <w:r>
-                            <w:rPr>
-                              <w:b/>
-                              <w:color w:val="595959" w:themeColor="text1" w:themeTint="A6"/>
-                              <w:sz w:val="36"/>
-                              <w:szCs w:val="28"/>
-                            </w:rPr>
-                            <w:t xml:space="preserve"> Noor – 217640</w:t>
-                          </w:r>
-                        </w:p>
-                        <w:p>
-                          <w:pPr>
-                            <w:pStyle w:val="NoSpacing"/>
-                            <w:jc w:val="right"/>
-                            <w:rPr>
-                              <w:b/>
-                              <w:color w:val="595959" w:themeColor="text1" w:themeTint="A6"/>
-                              <w:sz w:val="36"/>
-                              <w:szCs w:val="28"/>
-                            </w:rPr>
-                          </w:pPr>
-                          <w:r>
-                            <w:rPr>
-                              <w:b/>
-                              <w:color w:val="595959" w:themeColor="text1" w:themeTint="A6"/>
-                              <w:sz w:val="36"/>
-                              <w:szCs w:val="28"/>
-                            </w:rPr>
-                            <w:t xml:space="preserve">Sami </w:t>
-                          </w:r>
-                          <w:proofErr w:type="spellStart"/>
-                          <w:r>
-                            <w:rPr>
-                              <w:b/>
-                              <w:color w:val="595959" w:themeColor="text1" w:themeTint="A6"/>
-                              <w:sz w:val="36"/>
-                              <w:szCs w:val="28"/>
-                            </w:rPr>
-                            <w:t>Mansoor</w:t>
-                          </w:r>
-                          <w:proofErr w:type="spellEnd"/>
-                          <w:r>
-                            <w:rPr>
-                              <w:b/>
-                              <w:color w:val="595959" w:themeColor="text1" w:themeTint="A6"/>
-                              <w:sz w:val="36"/>
-                              <w:szCs w:val="28"/>
-                            </w:rPr>
-                            <w:t xml:space="preserve"> </w:t>
-                          </w:r>
-                          <w:proofErr w:type="spellStart"/>
-                          <w:r>
-                            <w:rPr>
-                              <w:b/>
-                              <w:color w:val="595959" w:themeColor="text1" w:themeTint="A6"/>
-                              <w:sz w:val="36"/>
-                              <w:szCs w:val="28"/>
-                            </w:rPr>
-                            <w:t>Alavi</w:t>
-                          </w:r>
-                          <w:proofErr w:type="spellEnd"/>
-                          <w:r>
-                            <w:rPr>
-                              <w:b/>
-                              <w:color w:val="595959" w:themeColor="text1" w:themeTint="A6"/>
-                              <w:sz w:val="36"/>
-                              <w:szCs w:val="28"/>
-                            </w:rPr>
-                            <w:t xml:space="preserve"> - 209433</w:t>
-                          </w:r>
-                          <w:sdt>
-                            <w:sdtPr>
-                              <w:rPr>
-                                <w:b/>
-                                <w:color w:val="595959" w:themeColor="text1" w:themeTint="A6"/>
-                                <w:szCs w:val="18"/>
-                              </w:rPr>
-                              <w:alias w:val="Email"/>
-                              <w:tag w:val="Email"/>
-                              <w:id w:val="-1655822059"/>
-                              <w:showingPlcHdr/>
-                              <w:dataBinding w:prefixMappings="xmlns:ns0='http://schemas.microsoft.com/office/2006/coverPageProps' " w:xpath="/ns0:CoverPageProperties[1]/ns0:CompanyEmail[1]" w:storeItemID="{55AF091B-3C7A-41E3-B477-F2FDAA23CFDA}"/>
-                              <w:text/>
-                            </w:sdtPr>
-                            <w:sdtContent>
-                              <w:r>
-                                <w:rPr>
-                                  <w:b/>
-                                  <w:color w:val="595959" w:themeColor="text1" w:themeTint="A6"/>
-                                  <w:szCs w:val="18"/>
-                                </w:rPr>
-                                <w:t xml:space="preserve">     </w:t>
-                              </w:r>
-                            </w:sdtContent>
-                          </w:sdt>
                         </w:p>
                       </w:txbxContent>
                     </v:textbox>
@@ -941,6 +652,8 @@
             <w:br w:type="page"/>
           </w:r>
         </w:p>
+        <w:bookmarkStart w:id="0" w:name="_GoBack" w:displacedByCustomXml="next"/>
+        <w:bookmarkEnd w:id="0" w:displacedByCustomXml="next"/>
       </w:sdtContent>
     </w:sdt>
     <w:p>
@@ -1008,7 +721,7 @@
           <w:sz w:val="44"/>
         </w:rPr>
         <w:drawing>
-          <wp:inline distT="0" distB="0" distL="0" distR="0">
+          <wp:inline distT="0" distB="0" distL="0" distR="0" wp14:anchorId="638C9802" wp14:editId="23B06982">
             <wp:extent cx="5943600" cy="4983480"/>
             <wp:effectExtent l="0" t="0" r="0" b="7620"/>
             <wp:docPr id="5" name="Picture 5"/>
@@ -1170,8 +883,6 @@
         </w:rPr>
         <w:t xml:space="preserve"> Pattern</w:t>
       </w:r>
-      <w:bookmarkStart w:id="0" w:name="_GoBack"/>
-      <w:bookmarkEnd w:id="0"/>
     </w:p>
     <w:p/>
     <w:p>
@@ -1200,7 +911,7 @@
           <w:sz w:val="44"/>
         </w:rPr>
         <w:drawing>
-          <wp:inline distT="0" distB="0" distL="0" distR="0">
+          <wp:inline distT="0" distB="0" distL="0" distR="0" wp14:anchorId="41CC5F77" wp14:editId="58773DC2">
             <wp:extent cx="5271344" cy="4182533"/>
             <wp:effectExtent l="0" t="0" r="5715" b="8890"/>
             <wp:docPr id="6" name="Picture 6"/>
@@ -1394,7 +1105,7 @@
           <w:sz w:val="44"/>
         </w:rPr>
         <w:drawing>
-          <wp:inline distT="0" distB="0" distL="0" distR="0">
+          <wp:inline distT="0" distB="0" distL="0" distR="0" wp14:anchorId="71891A09" wp14:editId="33B8ADF4">
             <wp:extent cx="5943600" cy="2553970"/>
             <wp:effectExtent l="0" t="0" r="0" b="0"/>
             <wp:docPr id="7" name="Picture 7"/>
@@ -1516,7 +1227,7 @@
           <w:sz w:val="44"/>
         </w:rPr>
         <w:drawing>
-          <wp:inline distT="0" distB="0" distL="0" distR="0">
+          <wp:inline distT="0" distB="0" distL="0" distR="0" wp14:anchorId="4EF625A8" wp14:editId="540F8AD4">
             <wp:extent cx="5010150" cy="2800350"/>
             <wp:effectExtent l="0" t="0" r="0" b="0"/>
             <wp:docPr id="8" name="Picture 8"/>
@@ -1571,7 +1282,7 @@
 </file>
 
 <file path=word/endnotes.xml><?xml version="1.0" encoding="utf-8"?>
-<w:endnotes xmlns:wpc="http://schemas.microsoft.com/office/word/2010/wordprocessingCanvas" xmlns:mc="http://schemas.openxmlformats.org/markup-compatibility/2006" xmlns:o="urn:schemas-microsoft-com:office:office" xmlns:r="http://schemas.openxmlformats.org/officeDocument/2006/relationships" xmlns:m="http://schemas.openxmlformats.org/officeDocument/2006/math" xmlns:v="urn:schemas-microsoft-com:vml" xmlns:wp14="http://schemas.microsoft.com/office/word/2010/wordprocessingDrawing" xmlns:wp="http://schemas.openxmlformats.org/drawingml/2006/wordprocessingDrawing" xmlns:w10="urn:schemas-microsoft-com:office:word" xmlns:w="http://schemas.openxmlformats.org/wordprocessingml/2006/main" xmlns:w14="http://schemas.microsoft.com/office/word/2010/wordml" xmlns:w15="http://schemas.microsoft.com/office/word/2012/wordml" xmlns:wpg="http://schemas.microsoft.com/office/word/2010/wordprocessingGroup" xmlns:wpi="http://schemas.microsoft.com/office/word/2010/wordprocessingInk" xmlns:wne="http://schemas.microsoft.com/office/word/2006/wordml" xmlns:wps="http://schemas.microsoft.com/office/word/2010/wordprocessingShape" mc:Ignorable="w14 w15 wp14">
+<w:endnotes xmlns:wpc="http://schemas.microsoft.com/office/word/2010/wordprocessingCanvas" xmlns:cx="http://schemas.microsoft.com/office/drawing/2014/chartex" xmlns:cx1="http://schemas.microsoft.com/office/drawing/2015/9/8/chartex" xmlns:cx2="http://schemas.microsoft.com/office/drawing/2015/10/21/chartex" xmlns:cx3="http://schemas.microsoft.com/office/drawing/2016/5/9/chartex" xmlns:cx4="http://schemas.microsoft.com/office/drawing/2016/5/10/chartex" xmlns:cx5="http://schemas.microsoft.com/office/drawing/2016/5/11/chartex" xmlns:cx6="http://schemas.microsoft.com/office/drawing/2016/5/12/chartex" xmlns:cx7="http://schemas.microsoft.com/office/drawing/2016/5/13/chartex" xmlns:cx8="http://schemas.microsoft.com/office/drawing/2016/5/14/chartex" xmlns:mc="http://schemas.openxmlformats.org/markup-compatibility/2006" xmlns:aink="http://schemas.microsoft.com/office/drawing/2016/ink" xmlns:am3d="http://schemas.microsoft.com/office/drawing/2017/model3d" xmlns:o="urn:schemas-microsoft-com:office:office" xmlns:r="http://schemas.openxmlformats.org/officeDocument/2006/relationships" xmlns:m="http://schemas.openxmlformats.org/officeDocument/2006/math" xmlns:v="urn:schemas-microsoft-com:vml" xmlns:wp14="http://schemas.microsoft.com/office/word/2010/wordprocessingDrawing" xmlns:wp="http://schemas.openxmlformats.org/drawingml/2006/wordprocessingDrawing" xmlns:w10="urn:schemas-microsoft-com:office:word" xmlns:w="http://schemas.openxmlformats.org/wordprocessingml/2006/main" xmlns:w14="http://schemas.microsoft.com/office/word/2010/wordml" xmlns:w15="http://schemas.microsoft.com/office/word/2012/wordml" xmlns:w16cid="http://schemas.microsoft.com/office/word/2016/wordml/cid" xmlns:w16se="http://schemas.microsoft.com/office/word/2015/wordml/symex" xmlns:wpg="http://schemas.microsoft.com/office/word/2010/wordprocessingGroup" xmlns:wpi="http://schemas.microsoft.com/office/word/2010/wordprocessingInk" xmlns:wne="http://schemas.microsoft.com/office/word/2006/wordml" xmlns:wps="http://schemas.microsoft.com/office/word/2010/wordprocessingShape" mc:Ignorable="w14 w15 w16se w16cid wp14">
   <w:endnote w:type="separator" w:id="-1">
     <w:p>
       <w:pPr>
@@ -1596,7 +1307,7 @@
 </file>
 
 <file path=word/footnotes.xml><?xml version="1.0" encoding="utf-8"?>
-<w:footnotes xmlns:wpc="http://schemas.microsoft.com/office/word/2010/wordprocessingCanvas" xmlns:mc="http://schemas.openxmlformats.org/markup-compatibility/2006" xmlns:o="urn:schemas-microsoft-com:office:office" xmlns:r="http://schemas.openxmlformats.org/officeDocument/2006/relationships" xmlns:m="http://schemas.openxmlformats.org/officeDocument/2006/math" xmlns:v="urn:schemas-microsoft-com:vml" xmlns:wp14="http://schemas.microsoft.com/office/word/2010/wordprocessingDrawing" xmlns:wp="http://schemas.openxmlformats.org/drawingml/2006/wordprocessingDrawing" xmlns:w10="urn:schemas-microsoft-com:office:word" xmlns:w="http://schemas.openxmlformats.org/wordprocessingml/2006/main" xmlns:w14="http://schemas.microsoft.com/office/word/2010/wordml" xmlns:w15="http://schemas.microsoft.com/office/word/2012/wordml" xmlns:wpg="http://schemas.microsoft.com/office/word/2010/wordprocessingGroup" xmlns:wpi="http://schemas.microsoft.com/office/word/2010/wordprocessingInk" xmlns:wne="http://schemas.microsoft.com/office/word/2006/wordml" xmlns:wps="http://schemas.microsoft.com/office/word/2010/wordprocessingShape" mc:Ignorable="w14 w15 wp14">
+<w:footnotes xmlns:wpc="http://schemas.microsoft.com/office/word/2010/wordprocessingCanvas" xmlns:cx="http://schemas.microsoft.com/office/drawing/2014/chartex" xmlns:cx1="http://schemas.microsoft.com/office/drawing/2015/9/8/chartex" xmlns:cx2="http://schemas.microsoft.com/office/drawing/2015/10/21/chartex" xmlns:cx3="http://schemas.microsoft.com/office/drawing/2016/5/9/chartex" xmlns:cx4="http://schemas.microsoft.com/office/drawing/2016/5/10/chartex" xmlns:cx5="http://schemas.microsoft.com/office/drawing/2016/5/11/chartex" xmlns:cx6="http://schemas.microsoft.com/office/drawing/2016/5/12/chartex" xmlns:cx7="http://schemas.microsoft.com/office/drawing/2016/5/13/chartex" xmlns:cx8="http://schemas.microsoft.com/office/drawing/2016/5/14/chartex" xmlns:mc="http://schemas.openxmlformats.org/markup-compatibility/2006" xmlns:aink="http://schemas.microsoft.com/office/drawing/2016/ink" xmlns:am3d="http://schemas.microsoft.com/office/drawing/2017/model3d" xmlns:o="urn:schemas-microsoft-com:office:office" xmlns:r="http://schemas.openxmlformats.org/officeDocument/2006/relationships" xmlns:m="http://schemas.openxmlformats.org/officeDocument/2006/math" xmlns:v="urn:schemas-microsoft-com:vml" xmlns:wp14="http://schemas.microsoft.com/office/word/2010/wordprocessingDrawing" xmlns:wp="http://schemas.openxmlformats.org/drawingml/2006/wordprocessingDrawing" xmlns:w10="urn:schemas-microsoft-com:office:word" xmlns:w="http://schemas.openxmlformats.org/wordprocessingml/2006/main" xmlns:w14="http://schemas.microsoft.com/office/word/2010/wordml" xmlns:w15="http://schemas.microsoft.com/office/word/2012/wordml" xmlns:w16cid="http://schemas.microsoft.com/office/word/2016/wordml/cid" xmlns:w16se="http://schemas.microsoft.com/office/word/2015/wordml/symex" xmlns:wpg="http://schemas.microsoft.com/office/word/2010/wordprocessingGroup" xmlns:wpi="http://schemas.microsoft.com/office/word/2010/wordprocessingInk" xmlns:wne="http://schemas.microsoft.com/office/word/2006/wordml" xmlns:wps="http://schemas.microsoft.com/office/word/2010/wordprocessingShape" mc:Ignorable="w14 w15 w16se w16cid wp14">
   <w:footnote w:type="separator" w:id="-1">
     <w:p>
       <w:pPr>
@@ -1621,7 +1332,7 @@
 </file>
 
 <file path=word/styles.xml><?xml version="1.0" encoding="utf-8"?>
-<w:styles xmlns:mc="http://schemas.openxmlformats.org/markup-compatibility/2006" xmlns:r="http://schemas.openxmlformats.org/officeDocument/2006/relationships" xmlns:w="http://schemas.openxmlformats.org/wordprocessingml/2006/main" xmlns:w14="http://schemas.microsoft.com/office/word/2010/wordml" xmlns:w15="http://schemas.microsoft.com/office/word/2012/wordml" mc:Ignorable="w14 w15">
+<w:styles xmlns:mc="http://schemas.openxmlformats.org/markup-compatibility/2006" xmlns:r="http://schemas.openxmlformats.org/officeDocument/2006/relationships" xmlns:w="http://schemas.openxmlformats.org/wordprocessingml/2006/main" xmlns:w14="http://schemas.microsoft.com/office/word/2010/wordml" xmlns:w15="http://schemas.microsoft.com/office/word/2012/wordml" xmlns:w16cid="http://schemas.microsoft.com/office/word/2016/wordml/cid" xmlns:w16se="http://schemas.microsoft.com/office/word/2015/wordml/symex" mc:Ignorable="w14 w15 w16se w16cid">
   <w:docDefaults>
     <w:rPrDefault>
       <w:rPr>
@@ -1637,7 +1348,7 @@
       </w:pPr>
     </w:pPrDefault>
   </w:docDefaults>
-  <w:latentStyles w:defLockedState="0" w:defUIPriority="99" w:defSemiHidden="0" w:defUnhideWhenUsed="0" w:defQFormat="0" w:count="371">
+  <w:latentStyles w:defLockedState="0" w:defUIPriority="99" w:defSemiHidden="0" w:defUnhideWhenUsed="0" w:defQFormat="0" w:count="376">
     <w:lsdException w:name="Normal" w:uiPriority="0" w:qFormat="1"/>
     <w:lsdException w:name="heading 1" w:uiPriority="9" w:qFormat="1"/>
     <w:lsdException w:name="heading 2" w:semiHidden="1" w:uiPriority="9" w:unhideWhenUsed="1" w:qFormat="1"/>
@@ -1743,7 +1454,6 @@
     <w:lsdException w:name="HTML Sample" w:semiHidden="1" w:unhideWhenUsed="1"/>
     <w:lsdException w:name="HTML Typewriter" w:semiHidden="1" w:unhideWhenUsed="1"/>
     <w:lsdException w:name="HTML Variable" w:semiHidden="1" w:unhideWhenUsed="1"/>
-    <w:lsdException w:name="Normal Table" w:semiHidden="1" w:unhideWhenUsed="1"/>
     <w:lsdException w:name="annotation subject" w:semiHidden="1" w:unhideWhenUsed="1"/>
     <w:lsdException w:name="No List" w:semiHidden="1" w:unhideWhenUsed="1"/>
     <w:lsdException w:name="Outline List 1" w:semiHidden="1" w:unhideWhenUsed="1"/>
@@ -1786,11 +1496,8 @@
     <w:lsdException w:name="Table Contemporary" w:semiHidden="1" w:unhideWhenUsed="1"/>
     <w:lsdException w:name="Table Elegant" w:semiHidden="1" w:unhideWhenUsed="1"/>
     <w:lsdException w:name="Table Professional" w:semiHidden="1" w:unhideWhenUsed="1"/>
-    <w:lsdException w:name="Table Subtle 1" w:semiHidden="1" w:unhideWhenUsed="1"/>
     <w:lsdException w:name="Table Subtle 2" w:semiHidden="1" w:unhideWhenUsed="1"/>
     <w:lsdException w:name="Table Web 1" w:semiHidden="1" w:unhideWhenUsed="1"/>
-    <w:lsdException w:name="Table Web 2" w:semiHidden="1" w:unhideWhenUsed="1"/>
-    <w:lsdException w:name="Table Web 3" w:semiHidden="1" w:unhideWhenUsed="1"/>
     <w:lsdException w:name="Balloon Text" w:semiHidden="1" w:unhideWhenUsed="1"/>
     <w:lsdException w:name="Table Grid" w:uiPriority="39"/>
     <w:lsdException w:name="Table Theme" w:semiHidden="1" w:unhideWhenUsed="1"/>
@@ -2009,6 +1716,11 @@
     <w:lsdException w:name="List Table 5 Dark Accent 6" w:uiPriority="50"/>
     <w:lsdException w:name="List Table 6 Colorful Accent 6" w:uiPriority="51"/>
     <w:lsdException w:name="List Table 7 Colorful Accent 6" w:uiPriority="52"/>
+    <w:lsdException w:name="Mention" w:semiHidden="1" w:unhideWhenUsed="1"/>
+    <w:lsdException w:name="Smart Hyperlink" w:semiHidden="1" w:unhideWhenUsed="1"/>
+    <w:lsdException w:name="Hashtag" w:semiHidden="1" w:unhideWhenUsed="1"/>
+    <w:lsdException w:name="Unresolved Mention" w:semiHidden="1" w:unhideWhenUsed="1"/>
+    <w:lsdException w:name="Smart Link" w:semiHidden="1" w:unhideWhenUsed="1"/>
   </w:latentStyles>
   <w:style w:type="paragraph" w:default="1" w:styleId="Normal">
     <w:name w:val="Normal"/>

</xml_diff>